<commit_message>
Barra de progreso añadida
</commit_message>
<xml_diff>
--- a/informe_escrito/Informe MineriaLibre.docx
+++ b/informe_escrito/Informe MineriaLibre.docx
@@ -2039,10 +2039,10 @@
           <w:noProof/>
         </w:rPr>
         <w:drawing>
-          <wp:inline distT="0" distB="0" distL="0" distR="0" wp14:anchorId="7C2DA3E0" wp14:editId="7DF4BBB0">
-            <wp:extent cx="4991100" cy="1771650"/>
+          <wp:inline distT="0" distB="0" distL="0" distR="0" wp14:anchorId="4538D272" wp14:editId="2FEE2792">
+            <wp:extent cx="4991100" cy="2209800"/>
             <wp:effectExtent l="0" t="0" r="0" b="0"/>
-            <wp:docPr id="1677363817" name="Imagen 1" descr="Interfaz de usuario gráfica, Texto, Aplicación&#10;&#10;Descripción generada automáticamente"/>
+            <wp:docPr id="1262750939" name="Imagen 1" descr="Imagen que contiene Texto&#10;&#10;Descripción generada automáticamente"/>
             <wp:cNvGraphicFramePr>
               <a:graphicFrameLocks xmlns:a="http://schemas.openxmlformats.org/drawingml/2006/main" noChangeAspect="1"/>
             </wp:cNvGraphicFramePr>
@@ -2050,7 +2050,7 @@
               <a:graphicData uri="http://schemas.openxmlformats.org/drawingml/2006/picture">
                 <pic:pic xmlns:pic="http://schemas.openxmlformats.org/drawingml/2006/picture">
                   <pic:nvPicPr>
-                    <pic:cNvPr id="1677363817" name="Imagen 1" descr="Interfaz de usuario gráfica, Texto, Aplicación&#10;&#10;Descripción generada automáticamente"/>
+                    <pic:cNvPr id="1262750939" name="Imagen 1" descr="Imagen que contiene Texto&#10;&#10;Descripción generada automáticamente"/>
                     <pic:cNvPicPr/>
                   </pic:nvPicPr>
                   <pic:blipFill>
@@ -2062,7 +2062,7 @@
                   <pic:spPr>
                     <a:xfrm>
                       <a:off x="0" y="0"/>
-                      <a:ext cx="4991100" cy="1771650"/>
+                      <a:ext cx="4991100" cy="2209800"/>
                     </a:xfrm>
                     <a:prstGeom prst="rect">
                       <a:avLst/>
@@ -2184,26 +2184,6 @@
           <w:lang w:val="es-AR"/>
         </w:rPr>
       </w:pPr>
-    </w:p>
-    <w:p>
-      <w:pPr>
-        <w:pStyle w:val="Standard"/>
-        <w:jc w:val="both"/>
-        <w:rPr>
-          <w:rFonts w:ascii="Ubuntu" w:hAnsi="Ubuntu"/>
-          <w:lang w:val="es-AR"/>
-        </w:rPr>
-      </w:pPr>
-    </w:p>
-    <w:p>
-      <w:pPr>
-        <w:pStyle w:val="Standard"/>
-        <w:jc w:val="both"/>
-        <w:rPr>
-          <w:rFonts w:ascii="Ubuntu" w:hAnsi="Ubuntu"/>
-          <w:lang w:val="es-AR"/>
-        </w:rPr>
-      </w:pPr>
       <w:r>
         <w:rPr>
           <w:rFonts w:ascii="Ubuntu" w:hAnsi="Ubuntu"/>
@@ -2233,10 +2213,10 @@
           <w:noProof/>
         </w:rPr>
         <w:drawing>
-          <wp:inline distT="0" distB="0" distL="0" distR="0" wp14:anchorId="43FB515E" wp14:editId="7F72E42D">
-            <wp:extent cx="5731510" cy="3641725"/>
+          <wp:inline distT="0" distB="0" distL="0" distR="0" wp14:anchorId="68F19A69" wp14:editId="11473194">
+            <wp:extent cx="5731510" cy="3642995"/>
             <wp:effectExtent l="0" t="0" r="2540" b="0"/>
-            <wp:docPr id="1326298529" name="Imagen 1" descr="Interfaz de usuario gráfica, Texto, Aplicación, Correo electrónico&#10;&#10;Descripción generada automáticamente"/>
+            <wp:docPr id="973754275" name="Imagen 1" descr="Interfaz de usuario gráfica, Texto, Aplicación, Correo electrónico&#10;&#10;Descripción generada automáticamente"/>
             <wp:cNvGraphicFramePr>
               <a:graphicFrameLocks xmlns:a="http://schemas.openxmlformats.org/drawingml/2006/main" noChangeAspect="1"/>
             </wp:cNvGraphicFramePr>
@@ -2244,7 +2224,7 @@
               <a:graphicData uri="http://schemas.openxmlformats.org/drawingml/2006/picture">
                 <pic:pic xmlns:pic="http://schemas.openxmlformats.org/drawingml/2006/picture">
                   <pic:nvPicPr>
-                    <pic:cNvPr id="1326298529" name="Imagen 1" descr="Interfaz de usuario gráfica, Texto, Aplicación, Correo electrónico&#10;&#10;Descripción generada automáticamente"/>
+                    <pic:cNvPr id="973754275" name="Imagen 1" descr="Interfaz de usuario gráfica, Texto, Aplicación, Correo electrónico&#10;&#10;Descripción generada automáticamente"/>
                     <pic:cNvPicPr/>
                   </pic:nvPicPr>
                   <pic:blipFill>
@@ -2256,7 +2236,7 @@
                   <pic:spPr>
                     <a:xfrm>
                       <a:off x="0" y="0"/>
-                      <a:ext cx="5731510" cy="3641725"/>
+                      <a:ext cx="5731510" cy="3642995"/>
                     </a:xfrm>
                     <a:prstGeom prst="rect">
                       <a:avLst/>

</xml_diff>

<commit_message>
Cambios en creación de planilla
</commit_message>
<xml_diff>
--- a/informe_escrito/Informe MineriaLibre.docx
+++ b/informe_escrito/Informe MineriaLibre.docx
@@ -4449,7 +4449,11 @@
           <w:lang w:val="es-AR"/>
         </w:rPr>
       </w:pPr>
-      <w:r>
+    </w:p>
+    <w:p>
+      <w:pPr>
+        <w:pStyle w:val="Standard"/>
+        <w:jc w:val="both"/>
         <w:rPr>
           <w:rFonts w:ascii="Ubuntu" w:hAnsi="Ubuntu"/>
           <w:b/>
@@ -4458,8 +4462,7 @@
           <w:szCs w:val="40"/>
           <w:lang w:val="es-AR"/>
         </w:rPr>
-        <w:t>Conclusiones</w:t>
-      </w:r>
+      </w:pPr>
     </w:p>
     <w:p>
       <w:pPr>
@@ -4483,6 +4486,1590 @@
           <w:rFonts w:ascii="Ubuntu" w:hAnsi="Ubuntu"/>
           <w:b/>
           <w:bCs/>
+          <w:sz w:val="40"/>
+          <w:szCs w:val="40"/>
+          <w:lang w:val="es-AR"/>
+        </w:rPr>
+      </w:pPr>
+    </w:p>
+    <w:p>
+      <w:pPr>
+        <w:pStyle w:val="Standard"/>
+        <w:jc w:val="both"/>
+        <w:rPr>
+          <w:rFonts w:ascii="Ubuntu" w:hAnsi="Ubuntu"/>
+          <w:b/>
+          <w:bCs/>
+          <w:sz w:val="40"/>
+          <w:szCs w:val="40"/>
+          <w:lang w:val="es-AR"/>
+        </w:rPr>
+      </w:pPr>
+    </w:p>
+    <w:p>
+      <w:pPr>
+        <w:pStyle w:val="Standard"/>
+        <w:jc w:val="both"/>
+        <w:rPr>
+          <w:rFonts w:ascii="Ubuntu" w:hAnsi="Ubuntu"/>
+          <w:b/>
+          <w:bCs/>
+          <w:sz w:val="40"/>
+          <w:szCs w:val="40"/>
+          <w:lang w:val="es-AR"/>
+        </w:rPr>
+      </w:pPr>
+    </w:p>
+    <w:p>
+      <w:pPr>
+        <w:pStyle w:val="Standard"/>
+        <w:jc w:val="both"/>
+        <w:rPr>
+          <w:rFonts w:ascii="Ubuntu" w:hAnsi="Ubuntu"/>
+          <w:b/>
+          <w:bCs/>
+          <w:sz w:val="40"/>
+          <w:szCs w:val="40"/>
+          <w:lang w:val="es-AR"/>
+        </w:rPr>
+      </w:pPr>
+    </w:p>
+    <w:p>
+      <w:pPr>
+        <w:pStyle w:val="Standard"/>
+        <w:jc w:val="both"/>
+        <w:rPr>
+          <w:rFonts w:ascii="Ubuntu" w:hAnsi="Ubuntu"/>
+          <w:b/>
+          <w:bCs/>
+          <w:sz w:val="40"/>
+          <w:szCs w:val="40"/>
+          <w:lang w:val="es-AR"/>
+        </w:rPr>
+      </w:pPr>
+    </w:p>
+    <w:p>
+      <w:pPr>
+        <w:pStyle w:val="Standard"/>
+        <w:jc w:val="both"/>
+        <w:rPr>
+          <w:rFonts w:ascii="Ubuntu" w:hAnsi="Ubuntu"/>
+          <w:b/>
+          <w:bCs/>
+          <w:sz w:val="40"/>
+          <w:szCs w:val="40"/>
+          <w:lang w:val="es-AR"/>
+        </w:rPr>
+      </w:pPr>
+    </w:p>
+    <w:p>
+      <w:pPr>
+        <w:pStyle w:val="Standard"/>
+        <w:jc w:val="both"/>
+        <w:rPr>
+          <w:rFonts w:ascii="Ubuntu" w:hAnsi="Ubuntu"/>
+          <w:b/>
+          <w:bCs/>
+          <w:sz w:val="40"/>
+          <w:szCs w:val="40"/>
+          <w:lang w:val="es-AR"/>
+        </w:rPr>
+      </w:pPr>
+    </w:p>
+    <w:p>
+      <w:pPr>
+        <w:pStyle w:val="Standard"/>
+        <w:jc w:val="both"/>
+        <w:rPr>
+          <w:rFonts w:ascii="Ubuntu" w:hAnsi="Ubuntu"/>
+          <w:b/>
+          <w:bCs/>
+          <w:sz w:val="40"/>
+          <w:szCs w:val="40"/>
+          <w:lang w:val="es-AR"/>
+        </w:rPr>
+      </w:pPr>
+    </w:p>
+    <w:p>
+      <w:pPr>
+        <w:pStyle w:val="Standard"/>
+        <w:jc w:val="both"/>
+        <w:rPr>
+          <w:rFonts w:ascii="Ubuntu" w:hAnsi="Ubuntu"/>
+          <w:b/>
+          <w:bCs/>
+          <w:sz w:val="40"/>
+          <w:szCs w:val="40"/>
+          <w:lang w:val="es-AR"/>
+        </w:rPr>
+      </w:pPr>
+    </w:p>
+    <w:p>
+      <w:pPr>
+        <w:pStyle w:val="Standard"/>
+        <w:jc w:val="both"/>
+        <w:rPr>
+          <w:rFonts w:ascii="Ubuntu" w:hAnsi="Ubuntu"/>
+          <w:b/>
+          <w:bCs/>
+          <w:sz w:val="40"/>
+          <w:szCs w:val="40"/>
+          <w:lang w:val="es-AR"/>
+        </w:rPr>
+      </w:pPr>
+    </w:p>
+    <w:p>
+      <w:pPr>
+        <w:pStyle w:val="Standard"/>
+        <w:jc w:val="both"/>
+        <w:rPr>
+          <w:rFonts w:ascii="Ubuntu" w:hAnsi="Ubuntu"/>
+          <w:b/>
+          <w:bCs/>
+          <w:sz w:val="40"/>
+          <w:szCs w:val="40"/>
+          <w:lang w:val="es-AR"/>
+        </w:rPr>
+      </w:pPr>
+      <w:r>
+        <w:rPr>
+          <w:rFonts w:ascii="Ubuntu" w:hAnsi="Ubuntu"/>
+          <w:b/>
+          <w:bCs/>
+          <w:sz w:val="40"/>
+          <w:szCs w:val="40"/>
+          <w:lang w:val="es-AR"/>
+        </w:rPr>
+        <w:t>Desarrollo</w:t>
+      </w:r>
+    </w:p>
+    <w:p>
+      <w:pPr>
+        <w:pStyle w:val="Standard"/>
+        <w:jc w:val="both"/>
+        <w:rPr>
+          <w:rFonts w:ascii="Ubuntu" w:hAnsi="Ubuntu"/>
+          <w:b/>
+          <w:bCs/>
+          <w:sz w:val="40"/>
+          <w:szCs w:val="40"/>
+          <w:lang w:val="es-AR"/>
+        </w:rPr>
+      </w:pPr>
+    </w:p>
+    <w:p>
+      <w:pPr>
+        <w:pStyle w:val="Standard"/>
+        <w:jc w:val="both"/>
+        <w:rPr>
+          <w:rFonts w:ascii="Ubuntu" w:hAnsi="Ubuntu"/>
+          <w:lang w:val="es-AR"/>
+        </w:rPr>
+      </w:pPr>
+      <w:r>
+        <w:rPr>
+          <w:rFonts w:ascii="Ubuntu" w:hAnsi="Ubuntu"/>
+          <w:lang w:val="es-AR"/>
+        </w:rPr>
+        <w:t>Este proyecto comenzó viendo cómo se efectúan las búsquedas; qué formato tienen, cómo se escriben. Tras efectuar varias búsquedas, el formato no cambia y siempre lucen de la siguiente forma:</w:t>
+      </w:r>
+    </w:p>
+    <w:p>
+      <w:pPr>
+        <w:pStyle w:val="Standard"/>
+        <w:jc w:val="both"/>
+        <w:rPr>
+          <w:rFonts w:ascii="Ubuntu" w:hAnsi="Ubuntu"/>
+          <w:lang w:val="es-AR"/>
+        </w:rPr>
+      </w:pPr>
+    </w:p>
+    <w:p>
+      <w:pPr>
+        <w:pStyle w:val="Standard"/>
+        <w:jc w:val="both"/>
+        <w:rPr>
+          <w:rFonts w:ascii="Courier New" w:hAnsi="Courier New" w:cs="Courier New"/>
+          <w:lang w:val="es-AR"/>
+        </w:rPr>
+      </w:pPr>
+      <w:r>
+        <w:rPr>
+          <w:rFonts w:ascii="Courier New" w:hAnsi="Courier New" w:cs="Courier New"/>
+          <w:lang w:val="es-AR"/>
+        </w:rPr>
+        <w:t>https://listado.mercadolibre.com.ar/</w:t>
+      </w:r>
+      <w:r>
+        <w:rPr>
+          <w:rFonts w:ascii="Courier New" w:hAnsi="Courier New" w:cs="Courier New"/>
+          <w:lang w:val="es-AR"/>
+        </w:rPr>
+        <w:t>(1)</w:t>
+      </w:r>
+      <w:r>
+        <w:rPr>
+          <w:rFonts w:ascii="Courier New" w:hAnsi="Courier New" w:cs="Courier New"/>
+          <w:lang w:val="es-AR"/>
+        </w:rPr>
+        <w:t>#D[A:</w:t>
+      </w:r>
+      <w:r>
+        <w:rPr>
+          <w:rFonts w:ascii="Courier New" w:hAnsi="Courier New" w:cs="Courier New"/>
+          <w:lang w:val="es-AR"/>
+        </w:rPr>
+        <w:t>(2)</w:t>
+      </w:r>
+      <w:r>
+        <w:rPr>
+          <w:rFonts w:ascii="Courier New" w:hAnsi="Courier New" w:cs="Courier New"/>
+          <w:lang w:val="es-AR"/>
+        </w:rPr>
+        <w:t>]</w:t>
+      </w:r>
+    </w:p>
+    <w:p>
+      <w:pPr>
+        <w:pStyle w:val="Standard"/>
+        <w:jc w:val="both"/>
+        <w:rPr>
+          <w:rFonts w:ascii="Ubuntu" w:hAnsi="Ubuntu"/>
+          <w:lang w:val="es-AR"/>
+        </w:rPr>
+      </w:pPr>
+    </w:p>
+    <w:p>
+      <w:pPr>
+        <w:pStyle w:val="Standard"/>
+        <w:jc w:val="both"/>
+        <w:rPr>
+          <w:rFonts w:ascii="Ubuntu" w:hAnsi="Ubuntu"/>
+          <w:lang w:val="es-AR"/>
+        </w:rPr>
+      </w:pPr>
+      <w:r>
+        <w:rPr>
+          <w:rFonts w:ascii="Ubuntu" w:hAnsi="Ubuntu"/>
+          <w:lang w:val="es-AR"/>
+        </w:rPr>
+        <w:t>Donde (1) va la palabra a buscar en minúsculas, y los espacios reemplazados con guiones medios. Y (2) va la búsqueda en minúsculas y con espacios.</w:t>
+      </w:r>
+    </w:p>
+    <w:p>
+      <w:pPr>
+        <w:pStyle w:val="Standard"/>
+        <w:jc w:val="both"/>
+        <w:rPr>
+          <w:rFonts w:ascii="Ubuntu" w:hAnsi="Ubuntu"/>
+          <w:lang w:val="es-AR"/>
+        </w:rPr>
+      </w:pPr>
+    </w:p>
+    <w:p>
+      <w:pPr>
+        <w:pStyle w:val="Standard"/>
+        <w:jc w:val="both"/>
+        <w:rPr>
+          <w:rFonts w:ascii="Ubuntu" w:hAnsi="Ubuntu"/>
+          <w:lang w:val="es-AR"/>
+        </w:rPr>
+      </w:pPr>
+      <w:r>
+        <w:rPr>
+          <w:rFonts w:ascii="Ubuntu" w:hAnsi="Ubuntu"/>
+          <w:lang w:val="es-AR"/>
+        </w:rPr>
+        <w:t>Luego, el usuario escoge si quiere artículos nuevos, usados o todos. Tras seleccionar y realizar la búsqueda, el programa ve si esa condición de artículo está disponible. Si no lo está se regresa a ‘Todos’ por default:</w:t>
+      </w:r>
+    </w:p>
+    <w:p>
+      <w:pPr>
+        <w:pStyle w:val="Standard"/>
+        <w:jc w:val="both"/>
+        <w:rPr>
+          <w:rFonts w:ascii="Ubuntu" w:hAnsi="Ubuntu"/>
+          <w:lang w:val="es-AR"/>
+        </w:rPr>
+      </w:pPr>
+    </w:p>
+    <w:p>
+      <w:pPr>
+        <w:pStyle w:val="Standard"/>
+        <w:jc w:val="both"/>
+        <w:rPr>
+          <w:rFonts w:ascii="Ubuntu" w:hAnsi="Ubuntu"/>
+          <w:lang w:val="es-AR"/>
+        </w:rPr>
+      </w:pPr>
+      <w:r>
+        <w:rPr>
+          <w:noProof/>
+        </w:rPr>
+        <w:drawing>
+          <wp:inline distT="0" distB="0" distL="0" distR="0" wp14:anchorId="33E2951E" wp14:editId="0C72F9FC">
+            <wp:extent cx="5731510" cy="1980565"/>
+            <wp:effectExtent l="0" t="0" r="2540" b="635"/>
+            <wp:docPr id="573427266" name="Imagen 1" descr="Texto&#10;&#10;Descripción generada automáticamente"/>
+            <wp:cNvGraphicFramePr>
+              <a:graphicFrameLocks xmlns:a="http://schemas.openxmlformats.org/drawingml/2006/main" noChangeAspect="1"/>
+            </wp:cNvGraphicFramePr>
+            <a:graphic xmlns:a="http://schemas.openxmlformats.org/drawingml/2006/main">
+              <a:graphicData uri="http://schemas.openxmlformats.org/drawingml/2006/picture">
+                <pic:pic xmlns:pic="http://schemas.openxmlformats.org/drawingml/2006/picture">
+                  <pic:nvPicPr>
+                    <pic:cNvPr id="573427266" name="Imagen 1" descr="Texto&#10;&#10;Descripción generada automáticamente"/>
+                    <pic:cNvPicPr/>
+                  </pic:nvPicPr>
+                  <pic:blipFill>
+                    <a:blip r:embed="rId22"/>
+                    <a:stretch>
+                      <a:fillRect/>
+                    </a:stretch>
+                  </pic:blipFill>
+                  <pic:spPr>
+                    <a:xfrm>
+                      <a:off x="0" y="0"/>
+                      <a:ext cx="5731510" cy="1980565"/>
+                    </a:xfrm>
+                    <a:prstGeom prst="rect">
+                      <a:avLst/>
+                    </a:prstGeom>
+                  </pic:spPr>
+                </pic:pic>
+              </a:graphicData>
+            </a:graphic>
+          </wp:inline>
+        </w:drawing>
+      </w:r>
+    </w:p>
+    <w:p>
+      <w:pPr>
+        <w:pStyle w:val="Standard"/>
+        <w:jc w:val="both"/>
+        <w:rPr>
+          <w:rFonts w:ascii="Ubuntu" w:hAnsi="Ubuntu"/>
+          <w:lang w:val="es-AR"/>
+        </w:rPr>
+      </w:pPr>
+    </w:p>
+    <w:p>
+      <w:pPr>
+        <w:pStyle w:val="Standard"/>
+        <w:jc w:val="both"/>
+        <w:rPr>
+          <w:rFonts w:ascii="Ubuntu" w:hAnsi="Ubuntu"/>
+          <w:lang w:val="es-AR"/>
+        </w:rPr>
+      </w:pPr>
+    </w:p>
+    <w:p>
+      <w:pPr>
+        <w:pStyle w:val="Standard"/>
+        <w:jc w:val="both"/>
+        <w:rPr>
+          <w:rFonts w:ascii="Ubuntu" w:hAnsi="Ubuntu"/>
+          <w:lang w:val="es-AR"/>
+        </w:rPr>
+      </w:pPr>
+    </w:p>
+    <w:p>
+      <w:pPr>
+        <w:pStyle w:val="Standard"/>
+        <w:jc w:val="both"/>
+        <w:rPr>
+          <w:rFonts w:ascii="Ubuntu" w:hAnsi="Ubuntu"/>
+          <w:lang w:val="es-AR"/>
+        </w:rPr>
+      </w:pPr>
+    </w:p>
+    <w:p>
+      <w:pPr>
+        <w:pStyle w:val="Standard"/>
+        <w:jc w:val="both"/>
+        <w:rPr>
+          <w:rFonts w:ascii="Ubuntu" w:hAnsi="Ubuntu"/>
+          <w:lang w:val="es-AR"/>
+        </w:rPr>
+      </w:pPr>
+    </w:p>
+    <w:p>
+      <w:pPr>
+        <w:pStyle w:val="Standard"/>
+        <w:jc w:val="both"/>
+        <w:rPr>
+          <w:rFonts w:ascii="Ubuntu" w:hAnsi="Ubuntu"/>
+          <w:lang w:val="es-AR"/>
+        </w:rPr>
+      </w:pPr>
+    </w:p>
+    <w:p>
+      <w:pPr>
+        <w:pStyle w:val="Standard"/>
+        <w:jc w:val="both"/>
+        <w:rPr>
+          <w:rFonts w:ascii="Ubuntu" w:hAnsi="Ubuntu"/>
+          <w:lang w:val="es-AR"/>
+        </w:rPr>
+      </w:pPr>
+    </w:p>
+    <w:p>
+      <w:pPr>
+        <w:pStyle w:val="Standard"/>
+        <w:jc w:val="both"/>
+        <w:rPr>
+          <w:rFonts w:ascii="Ubuntu" w:hAnsi="Ubuntu"/>
+          <w:lang w:val="es-AR"/>
+        </w:rPr>
+      </w:pPr>
+    </w:p>
+    <w:p>
+      <w:pPr>
+        <w:pStyle w:val="Standard"/>
+        <w:jc w:val="both"/>
+        <w:rPr>
+          <w:rFonts w:ascii="Ubuntu" w:hAnsi="Ubuntu"/>
+          <w:lang w:val="es-AR"/>
+        </w:rPr>
+      </w:pPr>
+    </w:p>
+    <w:p>
+      <w:pPr>
+        <w:pStyle w:val="Standard"/>
+        <w:jc w:val="both"/>
+        <w:rPr>
+          <w:rFonts w:ascii="Ubuntu" w:hAnsi="Ubuntu"/>
+          <w:lang w:val="es-AR"/>
+        </w:rPr>
+      </w:pPr>
+    </w:p>
+    <w:p>
+      <w:pPr>
+        <w:pStyle w:val="Standard"/>
+        <w:jc w:val="both"/>
+        <w:rPr>
+          <w:rFonts w:ascii="Ubuntu" w:hAnsi="Ubuntu"/>
+          <w:lang w:val="es-AR"/>
+        </w:rPr>
+      </w:pPr>
+    </w:p>
+    <w:p>
+      <w:pPr>
+        <w:pStyle w:val="Standard"/>
+        <w:jc w:val="both"/>
+        <w:rPr>
+          <w:rFonts w:ascii="Ubuntu" w:hAnsi="Ubuntu"/>
+          <w:lang w:val="es-AR"/>
+        </w:rPr>
+      </w:pPr>
+    </w:p>
+    <w:p>
+      <w:pPr>
+        <w:pStyle w:val="Standard"/>
+        <w:jc w:val="both"/>
+        <w:rPr>
+          <w:rFonts w:ascii="Ubuntu" w:hAnsi="Ubuntu"/>
+          <w:lang w:val="es-AR"/>
+        </w:rPr>
+      </w:pPr>
+    </w:p>
+    <w:p>
+      <w:pPr>
+        <w:pStyle w:val="Standard"/>
+        <w:jc w:val="both"/>
+        <w:rPr>
+          <w:rFonts w:ascii="Ubuntu" w:hAnsi="Ubuntu"/>
+          <w:lang w:val="es-AR"/>
+        </w:rPr>
+      </w:pPr>
+    </w:p>
+    <w:p>
+      <w:pPr>
+        <w:pStyle w:val="Standard"/>
+        <w:jc w:val="both"/>
+        <w:rPr>
+          <w:rFonts w:ascii="Ubuntu" w:hAnsi="Ubuntu"/>
+          <w:lang w:val="es-AR"/>
+        </w:rPr>
+      </w:pPr>
+    </w:p>
+    <w:p>
+      <w:pPr>
+        <w:pStyle w:val="Standard"/>
+        <w:jc w:val="both"/>
+        <w:rPr>
+          <w:rFonts w:ascii="Ubuntu" w:hAnsi="Ubuntu"/>
+          <w:lang w:val="es-AR"/>
+        </w:rPr>
+      </w:pPr>
+    </w:p>
+    <w:p>
+      <w:pPr>
+        <w:pStyle w:val="Standard"/>
+        <w:jc w:val="both"/>
+        <w:rPr>
+          <w:rFonts w:ascii="Ubuntu" w:hAnsi="Ubuntu"/>
+          <w:lang w:val="es-AR"/>
+        </w:rPr>
+      </w:pPr>
+    </w:p>
+    <w:p>
+      <w:pPr>
+        <w:pStyle w:val="Standard"/>
+        <w:jc w:val="both"/>
+        <w:rPr>
+          <w:rFonts w:ascii="Ubuntu" w:hAnsi="Ubuntu"/>
+          <w:lang w:val="es-AR"/>
+        </w:rPr>
+      </w:pPr>
+    </w:p>
+    <w:p>
+      <w:pPr>
+        <w:pStyle w:val="Standard"/>
+        <w:jc w:val="both"/>
+        <w:rPr>
+          <w:rFonts w:ascii="Ubuntu" w:hAnsi="Ubuntu"/>
+          <w:lang w:val="es-AR"/>
+        </w:rPr>
+      </w:pPr>
+    </w:p>
+    <w:p>
+      <w:pPr>
+        <w:pStyle w:val="Standard"/>
+        <w:jc w:val="both"/>
+        <w:rPr>
+          <w:rFonts w:ascii="Ubuntu" w:hAnsi="Ubuntu"/>
+          <w:lang w:val="es-AR"/>
+        </w:rPr>
+      </w:pPr>
+    </w:p>
+    <w:p>
+      <w:pPr>
+        <w:pStyle w:val="Standard"/>
+        <w:jc w:val="both"/>
+        <w:rPr>
+          <w:rFonts w:ascii="Ubuntu" w:hAnsi="Ubuntu"/>
+          <w:lang w:val="es-AR"/>
+        </w:rPr>
+      </w:pPr>
+    </w:p>
+    <w:p>
+      <w:pPr>
+        <w:pStyle w:val="Standard"/>
+        <w:jc w:val="both"/>
+        <w:rPr>
+          <w:rFonts w:ascii="Ubuntu" w:hAnsi="Ubuntu"/>
+          <w:lang w:val="es-AR"/>
+        </w:rPr>
+      </w:pPr>
+    </w:p>
+    <w:p>
+      <w:pPr>
+        <w:pStyle w:val="Standard"/>
+        <w:jc w:val="both"/>
+        <w:rPr>
+          <w:rFonts w:ascii="Ubuntu" w:hAnsi="Ubuntu"/>
+          <w:lang w:val="es-AR"/>
+        </w:rPr>
+      </w:pPr>
+      <w:r>
+        <w:rPr>
+          <w:rFonts w:ascii="Ubuntu" w:hAnsi="Ubuntu"/>
+          <w:lang w:val="es-AR"/>
+        </w:rPr>
+        <w:lastRenderedPageBreak/>
+        <w:t>Si la búsqueda devuelve resultados, se le pregunta al usuario si quiere limitar la búsqueda. El programa lo maneja así:</w:t>
+      </w:r>
+    </w:p>
+    <w:p>
+      <w:pPr>
+        <w:pStyle w:val="Standard"/>
+        <w:jc w:val="both"/>
+        <w:rPr>
+          <w:rFonts w:ascii="Ubuntu" w:hAnsi="Ubuntu"/>
+          <w:lang w:val="es-AR"/>
+        </w:rPr>
+      </w:pPr>
+    </w:p>
+    <w:p>
+      <w:pPr>
+        <w:pStyle w:val="Standard"/>
+        <w:jc w:val="both"/>
+        <w:rPr>
+          <w:rFonts w:ascii="Ubuntu" w:hAnsi="Ubuntu"/>
+          <w:lang w:val="es-AR"/>
+        </w:rPr>
+      </w:pPr>
+      <w:proofErr w:type="spellStart"/>
+      <w:r>
+        <w:rPr>
+          <w:rFonts w:ascii="Ubuntu" w:hAnsi="Ubuntu"/>
+          <w:lang w:val="es-AR"/>
+        </w:rPr>
+        <w:t>CalcularCantidad</w:t>
+      </w:r>
+      <w:proofErr w:type="spellEnd"/>
+      <w:r>
+        <w:rPr>
+          <w:rFonts w:ascii="Ubuntu" w:hAnsi="Ubuntu"/>
+          <w:lang w:val="es-AR"/>
+        </w:rPr>
+        <w:t xml:space="preserve"> recibe la ‘sopa’ de la búsqueda y calcula la cantidad total; puede ser exacta o estimada.</w:t>
+      </w:r>
+    </w:p>
+    <w:p>
+      <w:pPr>
+        <w:pStyle w:val="Standard"/>
+        <w:jc w:val="both"/>
+        <w:rPr>
+          <w:rFonts w:ascii="Ubuntu" w:hAnsi="Ubuntu"/>
+          <w:lang w:val="es-AR"/>
+        </w:rPr>
+      </w:pPr>
+    </w:p>
+    <w:p>
+      <w:pPr>
+        <w:pStyle w:val="Standard"/>
+        <w:jc w:val="both"/>
+        <w:rPr>
+          <w:rFonts w:ascii="Ubuntu" w:hAnsi="Ubuntu"/>
+          <w:lang w:val="es-AR"/>
+        </w:rPr>
+      </w:pPr>
+      <w:proofErr w:type="spellStart"/>
+      <w:r>
+        <w:rPr>
+          <w:rFonts w:ascii="Ubuntu" w:hAnsi="Ubuntu"/>
+          <w:lang w:val="es-AR"/>
+        </w:rPr>
+        <w:t>LimitadorCantidad</w:t>
+      </w:r>
+      <w:proofErr w:type="spellEnd"/>
+      <w:r>
+        <w:rPr>
+          <w:rFonts w:ascii="Ubuntu" w:hAnsi="Ubuntu"/>
+          <w:lang w:val="es-AR"/>
+        </w:rPr>
+        <w:t xml:space="preserve"> se fija que la cantidad elegida por el usuario esté </w:t>
+      </w:r>
+      <w:r>
+        <w:rPr>
+          <w:rFonts w:ascii="Ubuntu" w:hAnsi="Ubuntu"/>
+          <w:lang w:val="es-AR"/>
+        </w:rPr>
+        <w:t>dentro del rango fijado</w:t>
+      </w:r>
+      <w:r>
+        <w:rPr>
+          <w:rFonts w:ascii="Ubuntu" w:hAnsi="Ubuntu"/>
+          <w:lang w:val="es-AR"/>
+        </w:rPr>
+        <w:t xml:space="preserve"> entre </w:t>
+      </w:r>
+      <w:r>
+        <w:rPr>
+          <w:rFonts w:ascii="Ubuntu" w:hAnsi="Ubuntu"/>
+          <w:lang w:val="es-AR"/>
+        </w:rPr>
+        <w:t xml:space="preserve">cero y </w:t>
+      </w:r>
+      <w:r>
+        <w:rPr>
+          <w:rFonts w:ascii="Ubuntu" w:hAnsi="Ubuntu"/>
+          <w:lang w:val="es-AR"/>
+        </w:rPr>
+        <w:t>la cantidad total.</w:t>
+      </w:r>
+    </w:p>
+    <w:p>
+      <w:pPr>
+        <w:pStyle w:val="Standard"/>
+        <w:jc w:val="both"/>
+        <w:rPr>
+          <w:rFonts w:ascii="Ubuntu" w:hAnsi="Ubuntu"/>
+          <w:lang w:val="es-AR"/>
+        </w:rPr>
+      </w:pPr>
+    </w:p>
+    <w:p>
+      <w:pPr>
+        <w:pStyle w:val="Standard"/>
+        <w:jc w:val="both"/>
+        <w:rPr>
+          <w:rFonts w:ascii="Ubuntu" w:hAnsi="Ubuntu"/>
+          <w:lang w:val="es-AR"/>
+        </w:rPr>
+      </w:pPr>
+      <w:r>
+        <w:rPr>
+          <w:noProof/>
+        </w:rPr>
+        <w:drawing>
+          <wp:inline distT="0" distB="0" distL="0" distR="0" wp14:anchorId="0DC48743" wp14:editId="3FA18098">
+            <wp:extent cx="5731510" cy="3389630"/>
+            <wp:effectExtent l="0" t="0" r="2540" b="1270"/>
+            <wp:docPr id="340989543" name="Imagen 1" descr="Texto&#10;&#10;Descripción generada automáticamente"/>
+            <wp:cNvGraphicFramePr>
+              <a:graphicFrameLocks xmlns:a="http://schemas.openxmlformats.org/drawingml/2006/main" noChangeAspect="1"/>
+            </wp:cNvGraphicFramePr>
+            <a:graphic xmlns:a="http://schemas.openxmlformats.org/drawingml/2006/main">
+              <a:graphicData uri="http://schemas.openxmlformats.org/drawingml/2006/picture">
+                <pic:pic xmlns:pic="http://schemas.openxmlformats.org/drawingml/2006/picture">
+                  <pic:nvPicPr>
+                    <pic:cNvPr id="340989543" name="Imagen 1" descr="Texto&#10;&#10;Descripción generada automáticamente"/>
+                    <pic:cNvPicPr/>
+                  </pic:nvPicPr>
+                  <pic:blipFill>
+                    <a:blip r:embed="rId23"/>
+                    <a:stretch>
+                      <a:fillRect/>
+                    </a:stretch>
+                  </pic:blipFill>
+                  <pic:spPr>
+                    <a:xfrm>
+                      <a:off x="0" y="0"/>
+                      <a:ext cx="5731510" cy="3389630"/>
+                    </a:xfrm>
+                    <a:prstGeom prst="rect">
+                      <a:avLst/>
+                    </a:prstGeom>
+                  </pic:spPr>
+                </pic:pic>
+              </a:graphicData>
+            </a:graphic>
+          </wp:inline>
+        </w:drawing>
+      </w:r>
+    </w:p>
+    <w:p>
+      <w:pPr>
+        <w:pStyle w:val="Standard"/>
+        <w:jc w:val="both"/>
+        <w:rPr>
+          <w:rFonts w:ascii="Ubuntu" w:hAnsi="Ubuntu"/>
+          <w:lang w:val="es-AR"/>
+        </w:rPr>
+      </w:pPr>
+    </w:p>
+    <w:p>
+      <w:pPr>
+        <w:pStyle w:val="Standard"/>
+        <w:jc w:val="both"/>
+        <w:rPr>
+          <w:rFonts w:ascii="Ubuntu" w:hAnsi="Ubuntu"/>
+          <w:lang w:val="es-AR"/>
+        </w:rPr>
+      </w:pPr>
+      <w:r>
+        <w:rPr>
+          <w:rFonts w:ascii="Ubuntu" w:hAnsi="Ubuntu"/>
+          <w:lang w:val="es-AR"/>
+        </w:rPr>
+        <w:t>Tras esto, ya tenemos todo lo necesario para empezar la recolección.</w:t>
+      </w:r>
+    </w:p>
+    <w:p>
+      <w:pPr>
+        <w:pStyle w:val="Standard"/>
+        <w:jc w:val="both"/>
+        <w:rPr>
+          <w:rFonts w:ascii="Ubuntu" w:hAnsi="Ubuntu"/>
+          <w:lang w:val="es-AR"/>
+        </w:rPr>
+      </w:pPr>
+    </w:p>
+    <w:p>
+      <w:pPr>
+        <w:pStyle w:val="Standard"/>
+        <w:jc w:val="both"/>
+        <w:rPr>
+          <w:rFonts w:ascii="Ubuntu" w:hAnsi="Ubuntu"/>
+          <w:lang w:val="es-AR"/>
+        </w:rPr>
+      </w:pPr>
+    </w:p>
+    <w:p>
+      <w:pPr>
+        <w:pStyle w:val="Standard"/>
+        <w:jc w:val="both"/>
+        <w:rPr>
+          <w:rFonts w:ascii="Ubuntu" w:hAnsi="Ubuntu"/>
+          <w:lang w:val="es-AR"/>
+        </w:rPr>
+      </w:pPr>
+    </w:p>
+    <w:p>
+      <w:pPr>
+        <w:pStyle w:val="Standard"/>
+        <w:jc w:val="both"/>
+        <w:rPr>
+          <w:rFonts w:ascii="Ubuntu" w:hAnsi="Ubuntu"/>
+          <w:lang w:val="es-AR"/>
+        </w:rPr>
+      </w:pPr>
+    </w:p>
+    <w:p>
+      <w:pPr>
+        <w:pStyle w:val="Standard"/>
+        <w:jc w:val="both"/>
+        <w:rPr>
+          <w:rFonts w:ascii="Ubuntu" w:hAnsi="Ubuntu"/>
+          <w:lang w:val="es-AR"/>
+        </w:rPr>
+      </w:pPr>
+    </w:p>
+    <w:p>
+      <w:pPr>
+        <w:pStyle w:val="Standard"/>
+        <w:jc w:val="both"/>
+        <w:rPr>
+          <w:rFonts w:ascii="Ubuntu" w:hAnsi="Ubuntu"/>
+          <w:lang w:val="es-AR"/>
+        </w:rPr>
+      </w:pPr>
+    </w:p>
+    <w:p>
+      <w:pPr>
+        <w:pStyle w:val="Standard"/>
+        <w:jc w:val="both"/>
+        <w:rPr>
+          <w:rFonts w:ascii="Ubuntu" w:hAnsi="Ubuntu"/>
+          <w:lang w:val="es-AR"/>
+        </w:rPr>
+      </w:pPr>
+    </w:p>
+    <w:p>
+      <w:pPr>
+        <w:pStyle w:val="Standard"/>
+        <w:jc w:val="both"/>
+        <w:rPr>
+          <w:rFonts w:ascii="Ubuntu" w:hAnsi="Ubuntu"/>
+          <w:lang w:val="es-AR"/>
+        </w:rPr>
+      </w:pPr>
+    </w:p>
+    <w:p>
+      <w:pPr>
+        <w:pStyle w:val="Standard"/>
+        <w:jc w:val="both"/>
+        <w:rPr>
+          <w:rFonts w:ascii="Ubuntu" w:hAnsi="Ubuntu"/>
+          <w:lang w:val="es-AR"/>
+        </w:rPr>
+      </w:pPr>
+    </w:p>
+    <w:p>
+      <w:pPr>
+        <w:pStyle w:val="Standard"/>
+        <w:jc w:val="both"/>
+        <w:rPr>
+          <w:rFonts w:ascii="Ubuntu" w:hAnsi="Ubuntu"/>
+          <w:lang w:val="es-AR"/>
+        </w:rPr>
+      </w:pPr>
+    </w:p>
+    <w:p>
+      <w:pPr>
+        <w:pStyle w:val="Standard"/>
+        <w:jc w:val="both"/>
+        <w:rPr>
+          <w:rFonts w:ascii="Ubuntu" w:hAnsi="Ubuntu"/>
+          <w:lang w:val="es-AR"/>
+        </w:rPr>
+      </w:pPr>
+    </w:p>
+    <w:p>
+      <w:pPr>
+        <w:pStyle w:val="Standard"/>
+        <w:jc w:val="both"/>
+        <w:rPr>
+          <w:rFonts w:ascii="Ubuntu" w:hAnsi="Ubuntu"/>
+          <w:lang w:val="es-AR"/>
+        </w:rPr>
+      </w:pPr>
+    </w:p>
+    <w:p>
+      <w:pPr>
+        <w:pStyle w:val="Standard"/>
+        <w:jc w:val="both"/>
+        <w:rPr>
+          <w:rFonts w:ascii="Ubuntu" w:hAnsi="Ubuntu"/>
+          <w:lang w:val="es-AR"/>
+        </w:rPr>
+      </w:pPr>
+    </w:p>
+    <w:p>
+      <w:pPr>
+        <w:pStyle w:val="Standard"/>
+        <w:jc w:val="both"/>
+        <w:rPr>
+          <w:rFonts w:ascii="Ubuntu" w:hAnsi="Ubuntu"/>
+          <w:lang w:val="es-AR"/>
+        </w:rPr>
+      </w:pPr>
+    </w:p>
+    <w:p>
+      <w:pPr>
+        <w:pStyle w:val="Standard"/>
+        <w:jc w:val="both"/>
+        <w:rPr>
+          <w:rFonts w:ascii="Ubuntu" w:hAnsi="Ubuntu"/>
+          <w:lang w:val="es-AR"/>
+        </w:rPr>
+      </w:pPr>
+    </w:p>
+    <w:p>
+      <w:pPr>
+        <w:pStyle w:val="Standard"/>
+        <w:jc w:val="both"/>
+        <w:rPr>
+          <w:rFonts w:ascii="Ubuntu" w:hAnsi="Ubuntu"/>
+          <w:lang w:val="es-AR"/>
+        </w:rPr>
+      </w:pPr>
+    </w:p>
+    <w:p>
+      <w:pPr>
+        <w:pStyle w:val="Standard"/>
+        <w:jc w:val="both"/>
+        <w:rPr>
+          <w:rFonts w:ascii="Ubuntu" w:hAnsi="Ubuntu"/>
+          <w:lang w:val="es-AR"/>
+        </w:rPr>
+      </w:pPr>
+    </w:p>
+    <w:p>
+      <w:pPr>
+        <w:pStyle w:val="Standard"/>
+        <w:jc w:val="both"/>
+        <w:rPr>
+          <w:rFonts w:ascii="Ubuntu" w:hAnsi="Ubuntu"/>
+          <w:lang w:val="es-AR"/>
+        </w:rPr>
+      </w:pPr>
+    </w:p>
+    <w:p>
+      <w:pPr>
+        <w:pStyle w:val="Standard"/>
+        <w:jc w:val="both"/>
+        <w:rPr>
+          <w:rFonts w:ascii="Ubuntu" w:hAnsi="Ubuntu"/>
+          <w:lang w:val="es-AR"/>
+        </w:rPr>
+      </w:pPr>
+      <w:r>
+        <w:rPr>
+          <w:rFonts w:ascii="Ubuntu" w:hAnsi="Ubuntu"/>
+          <w:lang w:val="es-AR"/>
+        </w:rPr>
+        <w:lastRenderedPageBreak/>
+        <w:t xml:space="preserve">Se armó un </w:t>
+      </w:r>
+      <w:proofErr w:type="spellStart"/>
+      <w:r>
+        <w:rPr>
+          <w:rFonts w:ascii="Ubuntu" w:hAnsi="Ubuntu"/>
+          <w:lang w:val="es-AR"/>
+        </w:rPr>
+        <w:t>thread</w:t>
+      </w:r>
+      <w:proofErr w:type="spellEnd"/>
+      <w:r>
+        <w:rPr>
+          <w:rFonts w:ascii="Ubuntu" w:hAnsi="Ubuntu"/>
+          <w:lang w:val="es-AR"/>
+        </w:rPr>
+        <w:t xml:space="preserve"> o hilo de ejecución para que haga el </w:t>
+      </w:r>
+      <w:proofErr w:type="spellStart"/>
+      <w:r>
+        <w:rPr>
+          <w:rFonts w:ascii="Ubuntu" w:hAnsi="Ubuntu"/>
+          <w:lang w:val="es-AR"/>
+        </w:rPr>
+        <w:t>scraping</w:t>
+      </w:r>
+      <w:proofErr w:type="spellEnd"/>
+      <w:r>
+        <w:rPr>
+          <w:rFonts w:ascii="Ubuntu" w:hAnsi="Ubuntu"/>
+          <w:lang w:val="es-AR"/>
+        </w:rPr>
+        <w:t xml:space="preserve"> mientras se le informa al usuario por dónde va el llenado del set de datos</w:t>
+      </w:r>
+      <w:r>
+        <w:rPr>
+          <w:rFonts w:ascii="Ubuntu" w:hAnsi="Ubuntu"/>
+          <w:lang w:val="es-AR"/>
+        </w:rPr>
+        <w:t>:</w:t>
+      </w:r>
+    </w:p>
+    <w:p>
+      <w:pPr>
+        <w:pStyle w:val="Standard"/>
+        <w:jc w:val="both"/>
+        <w:rPr>
+          <w:rFonts w:ascii="Ubuntu" w:hAnsi="Ubuntu"/>
+          <w:lang w:val="es-AR"/>
+        </w:rPr>
+      </w:pPr>
+    </w:p>
+    <w:p>
+      <w:pPr>
+        <w:pStyle w:val="Standard"/>
+        <w:jc w:val="both"/>
+        <w:rPr>
+          <w:rFonts w:ascii="Ubuntu" w:hAnsi="Ubuntu"/>
+          <w:lang w:val="es-AR"/>
+        </w:rPr>
+      </w:pPr>
+      <w:r>
+        <w:rPr>
+          <w:noProof/>
+        </w:rPr>
+        <w:drawing>
+          <wp:inline distT="0" distB="0" distL="0" distR="0" wp14:anchorId="64B9ECC3" wp14:editId="051CBD6D">
+            <wp:extent cx="5731510" cy="4270375"/>
+            <wp:effectExtent l="0" t="0" r="2540" b="0"/>
+            <wp:docPr id="1461989048" name="Imagen 1" descr="Texto&#10;&#10;Descripción generada automáticamente"/>
+            <wp:cNvGraphicFramePr>
+              <a:graphicFrameLocks xmlns:a="http://schemas.openxmlformats.org/drawingml/2006/main" noChangeAspect="1"/>
+            </wp:cNvGraphicFramePr>
+            <a:graphic xmlns:a="http://schemas.openxmlformats.org/drawingml/2006/main">
+              <a:graphicData uri="http://schemas.openxmlformats.org/drawingml/2006/picture">
+                <pic:pic xmlns:pic="http://schemas.openxmlformats.org/drawingml/2006/picture">
+                  <pic:nvPicPr>
+                    <pic:cNvPr id="1461989048" name="Imagen 1" descr="Texto&#10;&#10;Descripción generada automáticamente"/>
+                    <pic:cNvPicPr/>
+                  </pic:nvPicPr>
+                  <pic:blipFill>
+                    <a:blip r:embed="rId24"/>
+                    <a:stretch>
+                      <a:fillRect/>
+                    </a:stretch>
+                  </pic:blipFill>
+                  <pic:spPr>
+                    <a:xfrm>
+                      <a:off x="0" y="0"/>
+                      <a:ext cx="5731510" cy="4270375"/>
+                    </a:xfrm>
+                    <a:prstGeom prst="rect">
+                      <a:avLst/>
+                    </a:prstGeom>
+                  </pic:spPr>
+                </pic:pic>
+              </a:graphicData>
+            </a:graphic>
+          </wp:inline>
+        </w:drawing>
+      </w:r>
+    </w:p>
+    <w:p>
+      <w:pPr>
+        <w:pStyle w:val="Standard"/>
+        <w:jc w:val="both"/>
+        <w:rPr>
+          <w:rFonts w:ascii="Ubuntu" w:hAnsi="Ubuntu"/>
+          <w:lang w:val="es-AR"/>
+        </w:rPr>
+      </w:pPr>
+      <w:r>
+        <w:rPr>
+          <w:noProof/>
+        </w:rPr>
+        <w:drawing>
+          <wp:inline distT="0" distB="0" distL="0" distR="0" wp14:anchorId="5E3BAD46" wp14:editId="3C6AD58D">
+            <wp:extent cx="5731510" cy="3877945"/>
+            <wp:effectExtent l="0" t="0" r="2540" b="8255"/>
+            <wp:docPr id="849701260" name="Imagen 1" descr="Texto&#10;&#10;Descripción generada automáticamente"/>
+            <wp:cNvGraphicFramePr>
+              <a:graphicFrameLocks xmlns:a="http://schemas.openxmlformats.org/drawingml/2006/main" noChangeAspect="1"/>
+            </wp:cNvGraphicFramePr>
+            <a:graphic xmlns:a="http://schemas.openxmlformats.org/drawingml/2006/main">
+              <a:graphicData uri="http://schemas.openxmlformats.org/drawingml/2006/picture">
+                <pic:pic xmlns:pic="http://schemas.openxmlformats.org/drawingml/2006/picture">
+                  <pic:nvPicPr>
+                    <pic:cNvPr id="849701260" name="Imagen 1" descr="Texto&#10;&#10;Descripción generada automáticamente"/>
+                    <pic:cNvPicPr/>
+                  </pic:nvPicPr>
+                  <pic:blipFill>
+                    <a:blip r:embed="rId25"/>
+                    <a:stretch>
+                      <a:fillRect/>
+                    </a:stretch>
+                  </pic:blipFill>
+                  <pic:spPr>
+                    <a:xfrm>
+                      <a:off x="0" y="0"/>
+                      <a:ext cx="5731510" cy="3877945"/>
+                    </a:xfrm>
+                    <a:prstGeom prst="rect">
+                      <a:avLst/>
+                    </a:prstGeom>
+                  </pic:spPr>
+                </pic:pic>
+              </a:graphicData>
+            </a:graphic>
+          </wp:inline>
+        </w:drawing>
+      </w:r>
+    </w:p>
+    <w:p>
+      <w:pPr>
+        <w:pStyle w:val="Standard"/>
+        <w:jc w:val="both"/>
+        <w:rPr>
+          <w:rFonts w:ascii="Ubuntu" w:hAnsi="Ubuntu"/>
+          <w:lang w:val="es-AR"/>
+        </w:rPr>
+      </w:pPr>
+      <w:r>
+        <w:rPr>
+          <w:noProof/>
+        </w:rPr>
+        <w:lastRenderedPageBreak/>
+        <w:drawing>
+          <wp:inline distT="0" distB="0" distL="0" distR="0" wp14:anchorId="60941AD2" wp14:editId="28882E66">
+            <wp:extent cx="5731510" cy="4406900"/>
+            <wp:effectExtent l="0" t="0" r="2540" b="0"/>
+            <wp:docPr id="2019952426" name="Imagen 1" descr="Texto&#10;&#10;Descripción generada automáticamente"/>
+            <wp:cNvGraphicFramePr>
+              <a:graphicFrameLocks xmlns:a="http://schemas.openxmlformats.org/drawingml/2006/main" noChangeAspect="1"/>
+            </wp:cNvGraphicFramePr>
+            <a:graphic xmlns:a="http://schemas.openxmlformats.org/drawingml/2006/main">
+              <a:graphicData uri="http://schemas.openxmlformats.org/drawingml/2006/picture">
+                <pic:pic xmlns:pic="http://schemas.openxmlformats.org/drawingml/2006/picture">
+                  <pic:nvPicPr>
+                    <pic:cNvPr id="2019952426" name="Imagen 1" descr="Texto&#10;&#10;Descripción generada automáticamente"/>
+                    <pic:cNvPicPr/>
+                  </pic:nvPicPr>
+                  <pic:blipFill>
+                    <a:blip r:embed="rId26"/>
+                    <a:stretch>
+                      <a:fillRect/>
+                    </a:stretch>
+                  </pic:blipFill>
+                  <pic:spPr>
+                    <a:xfrm>
+                      <a:off x="0" y="0"/>
+                      <a:ext cx="5731510" cy="4406900"/>
+                    </a:xfrm>
+                    <a:prstGeom prst="rect">
+                      <a:avLst/>
+                    </a:prstGeom>
+                  </pic:spPr>
+                </pic:pic>
+              </a:graphicData>
+            </a:graphic>
+          </wp:inline>
+        </w:drawing>
+      </w:r>
+    </w:p>
+    <w:p>
+      <w:pPr>
+        <w:pStyle w:val="Standard"/>
+        <w:jc w:val="both"/>
+        <w:rPr>
+          <w:rFonts w:ascii="Ubuntu" w:hAnsi="Ubuntu"/>
+          <w:lang w:val="es-AR"/>
+        </w:rPr>
+      </w:pPr>
+      <w:r>
+        <w:rPr>
+          <w:noProof/>
+        </w:rPr>
+        <w:drawing>
+          <wp:inline distT="0" distB="0" distL="0" distR="0" wp14:anchorId="0B04E813" wp14:editId="7ED9C994">
+            <wp:extent cx="5731510" cy="3583940"/>
+            <wp:effectExtent l="0" t="0" r="2540" b="0"/>
+            <wp:docPr id="2118754980" name="Imagen 1" descr="Texto&#10;&#10;Descripción generada automáticamente"/>
+            <wp:cNvGraphicFramePr>
+              <a:graphicFrameLocks xmlns:a="http://schemas.openxmlformats.org/drawingml/2006/main" noChangeAspect="1"/>
+            </wp:cNvGraphicFramePr>
+            <a:graphic xmlns:a="http://schemas.openxmlformats.org/drawingml/2006/main">
+              <a:graphicData uri="http://schemas.openxmlformats.org/drawingml/2006/picture">
+                <pic:pic xmlns:pic="http://schemas.openxmlformats.org/drawingml/2006/picture">
+                  <pic:nvPicPr>
+                    <pic:cNvPr id="2118754980" name="Imagen 1" descr="Texto&#10;&#10;Descripción generada automáticamente"/>
+                    <pic:cNvPicPr/>
+                  </pic:nvPicPr>
+                  <pic:blipFill>
+                    <a:blip r:embed="rId27"/>
+                    <a:stretch>
+                      <a:fillRect/>
+                    </a:stretch>
+                  </pic:blipFill>
+                  <pic:spPr>
+                    <a:xfrm>
+                      <a:off x="0" y="0"/>
+                      <a:ext cx="5731510" cy="3583940"/>
+                    </a:xfrm>
+                    <a:prstGeom prst="rect">
+                      <a:avLst/>
+                    </a:prstGeom>
+                  </pic:spPr>
+                </pic:pic>
+              </a:graphicData>
+            </a:graphic>
+          </wp:inline>
+        </w:drawing>
+      </w:r>
+    </w:p>
+    <w:p>
+      <w:pPr>
+        <w:pStyle w:val="Standard"/>
+        <w:jc w:val="both"/>
+        <w:rPr>
+          <w:rFonts w:ascii="Ubuntu" w:hAnsi="Ubuntu"/>
+          <w:lang w:val="es-AR"/>
+        </w:rPr>
+      </w:pPr>
+      <w:r>
+        <w:rPr>
+          <w:noProof/>
+        </w:rPr>
+        <w:lastRenderedPageBreak/>
+        <w:drawing>
+          <wp:inline distT="0" distB="0" distL="0" distR="0" wp14:anchorId="2019DD5F" wp14:editId="18929000">
+            <wp:extent cx="5731510" cy="3794125"/>
+            <wp:effectExtent l="0" t="0" r="2540" b="0"/>
+            <wp:docPr id="2135533086" name="Imagen 1" descr="Texto&#10;&#10;Descripción generada automáticamente"/>
+            <wp:cNvGraphicFramePr>
+              <a:graphicFrameLocks xmlns:a="http://schemas.openxmlformats.org/drawingml/2006/main" noChangeAspect="1"/>
+            </wp:cNvGraphicFramePr>
+            <a:graphic xmlns:a="http://schemas.openxmlformats.org/drawingml/2006/main">
+              <a:graphicData uri="http://schemas.openxmlformats.org/drawingml/2006/picture">
+                <pic:pic xmlns:pic="http://schemas.openxmlformats.org/drawingml/2006/picture">
+                  <pic:nvPicPr>
+                    <pic:cNvPr id="2135533086" name="Imagen 1" descr="Texto&#10;&#10;Descripción generada automáticamente"/>
+                    <pic:cNvPicPr/>
+                  </pic:nvPicPr>
+                  <pic:blipFill>
+                    <a:blip r:embed="rId28"/>
+                    <a:stretch>
+                      <a:fillRect/>
+                    </a:stretch>
+                  </pic:blipFill>
+                  <pic:spPr>
+                    <a:xfrm>
+                      <a:off x="0" y="0"/>
+                      <a:ext cx="5731510" cy="3794125"/>
+                    </a:xfrm>
+                    <a:prstGeom prst="rect">
+                      <a:avLst/>
+                    </a:prstGeom>
+                  </pic:spPr>
+                </pic:pic>
+              </a:graphicData>
+            </a:graphic>
+          </wp:inline>
+        </w:drawing>
+      </w:r>
+    </w:p>
+    <w:p>
+      <w:pPr>
+        <w:pStyle w:val="Standard"/>
+        <w:jc w:val="both"/>
+        <w:rPr>
+          <w:rFonts w:ascii="Ubuntu" w:hAnsi="Ubuntu"/>
+          <w:lang w:val="es-AR"/>
+        </w:rPr>
+      </w:pPr>
+    </w:p>
+    <w:p>
+      <w:pPr>
+        <w:pStyle w:val="Standard"/>
+        <w:jc w:val="both"/>
+        <w:rPr>
+          <w:rFonts w:ascii="Ubuntu" w:hAnsi="Ubuntu"/>
+          <w:lang w:val="es-AR"/>
+        </w:rPr>
+      </w:pPr>
+    </w:p>
+    <w:p>
+      <w:pPr>
+        <w:pStyle w:val="Standard"/>
+        <w:jc w:val="both"/>
+        <w:rPr>
+          <w:rFonts w:ascii="Ubuntu" w:hAnsi="Ubuntu"/>
+          <w:lang w:val="es-AR"/>
+        </w:rPr>
+      </w:pPr>
+    </w:p>
+    <w:p>
+      <w:pPr>
+        <w:pStyle w:val="Standard"/>
+        <w:jc w:val="both"/>
+        <w:rPr>
+          <w:rFonts w:ascii="Ubuntu" w:hAnsi="Ubuntu"/>
+          <w:lang w:val="es-AR"/>
+        </w:rPr>
+      </w:pPr>
+    </w:p>
+    <w:p>
+      <w:pPr>
+        <w:pStyle w:val="Standard"/>
+        <w:jc w:val="both"/>
+        <w:rPr>
+          <w:rFonts w:ascii="Ubuntu" w:hAnsi="Ubuntu"/>
+          <w:lang w:val="es-AR"/>
+        </w:rPr>
+      </w:pPr>
+    </w:p>
+    <w:p>
+      <w:pPr>
+        <w:pStyle w:val="Standard"/>
+        <w:jc w:val="both"/>
+        <w:rPr>
+          <w:rFonts w:ascii="Ubuntu" w:hAnsi="Ubuntu"/>
+          <w:lang w:val="es-AR"/>
+        </w:rPr>
+      </w:pPr>
+    </w:p>
+    <w:p>
+      <w:pPr>
+        <w:pStyle w:val="Standard"/>
+        <w:jc w:val="both"/>
+        <w:rPr>
+          <w:rFonts w:ascii="Ubuntu" w:hAnsi="Ubuntu"/>
+          <w:lang w:val="es-AR"/>
+        </w:rPr>
+      </w:pPr>
+    </w:p>
+    <w:p>
+      <w:pPr>
+        <w:pStyle w:val="Standard"/>
+        <w:jc w:val="both"/>
+        <w:rPr>
+          <w:noProof/>
+        </w:rPr>
+      </w:pPr>
+    </w:p>
+    <w:p>
+      <w:pPr>
+        <w:pStyle w:val="Standard"/>
+        <w:jc w:val="both"/>
+        <w:rPr>
+          <w:rFonts w:ascii="Ubuntu" w:hAnsi="Ubuntu"/>
+          <w:lang w:val="es-AR"/>
+        </w:rPr>
+      </w:pPr>
+    </w:p>
+    <w:p>
+      <w:pPr>
+        <w:pStyle w:val="Standard"/>
+        <w:jc w:val="both"/>
+        <w:rPr>
+          <w:rFonts w:ascii="Ubuntu" w:hAnsi="Ubuntu"/>
+          <w:lang w:val="es-AR"/>
+        </w:rPr>
+      </w:pPr>
+    </w:p>
+    <w:p>
+      <w:pPr>
+        <w:pStyle w:val="Standard"/>
+        <w:jc w:val="both"/>
+        <w:rPr>
+          <w:rFonts w:ascii="Ubuntu" w:hAnsi="Ubuntu"/>
+          <w:lang w:val="es-AR"/>
+        </w:rPr>
+      </w:pPr>
+    </w:p>
+    <w:p>
+      <w:pPr>
+        <w:pStyle w:val="Standard"/>
+        <w:jc w:val="both"/>
+        <w:rPr>
+          <w:rFonts w:ascii="Ubuntu" w:hAnsi="Ubuntu"/>
+          <w:lang w:val="es-AR"/>
+        </w:rPr>
+      </w:pPr>
+    </w:p>
+    <w:p>
+      <w:pPr>
+        <w:pStyle w:val="Standard"/>
+        <w:jc w:val="both"/>
+        <w:rPr>
+          <w:rFonts w:ascii="Ubuntu" w:hAnsi="Ubuntu"/>
+          <w:lang w:val="es-AR"/>
+        </w:rPr>
+      </w:pPr>
+    </w:p>
+    <w:p>
+      <w:pPr>
+        <w:pStyle w:val="Standard"/>
+        <w:jc w:val="both"/>
+        <w:rPr>
+          <w:rFonts w:ascii="Ubuntu" w:hAnsi="Ubuntu"/>
+          <w:lang w:val="es-AR"/>
+        </w:rPr>
+      </w:pPr>
+    </w:p>
+    <w:p>
+      <w:pPr>
+        <w:pStyle w:val="Standard"/>
+        <w:jc w:val="both"/>
+        <w:rPr>
+          <w:rFonts w:ascii="Ubuntu" w:hAnsi="Ubuntu"/>
+          <w:lang w:val="es-AR"/>
+        </w:rPr>
+      </w:pPr>
+    </w:p>
+    <w:p>
+      <w:pPr>
+        <w:pStyle w:val="Standard"/>
+        <w:jc w:val="both"/>
+        <w:rPr>
+          <w:rFonts w:ascii="Ubuntu" w:hAnsi="Ubuntu"/>
+          <w:lang w:val="es-AR"/>
+        </w:rPr>
+      </w:pPr>
+    </w:p>
+    <w:p>
+      <w:pPr>
+        <w:pStyle w:val="Standard"/>
+        <w:jc w:val="both"/>
+        <w:rPr>
+          <w:rFonts w:ascii="Ubuntu" w:hAnsi="Ubuntu"/>
+          <w:lang w:val="es-AR"/>
+        </w:rPr>
+      </w:pPr>
+    </w:p>
+    <w:p>
+      <w:pPr>
+        <w:pStyle w:val="Standard"/>
+        <w:jc w:val="both"/>
+        <w:rPr>
+          <w:rFonts w:ascii="Ubuntu" w:hAnsi="Ubuntu"/>
+          <w:lang w:val="es-AR"/>
+        </w:rPr>
+      </w:pPr>
+    </w:p>
+    <w:p>
+      <w:pPr>
+        <w:pStyle w:val="Standard"/>
+        <w:jc w:val="both"/>
+        <w:rPr>
+          <w:rFonts w:ascii="Ubuntu" w:hAnsi="Ubuntu"/>
+          <w:lang w:val="es-AR"/>
+        </w:rPr>
+      </w:pPr>
+    </w:p>
+    <w:p>
+      <w:pPr>
+        <w:pStyle w:val="Standard"/>
+        <w:jc w:val="both"/>
+        <w:rPr>
+          <w:rFonts w:ascii="Ubuntu" w:hAnsi="Ubuntu"/>
+          <w:lang w:val="es-AR"/>
+        </w:rPr>
+      </w:pPr>
+    </w:p>
+    <w:p>
+      <w:pPr>
+        <w:pStyle w:val="Standard"/>
+        <w:jc w:val="both"/>
+        <w:rPr>
+          <w:rFonts w:ascii="Ubuntu" w:hAnsi="Ubuntu"/>
+          <w:b/>
+          <w:bCs/>
+          <w:sz w:val="40"/>
+          <w:szCs w:val="40"/>
+          <w:lang w:val="es-AR"/>
+        </w:rPr>
+      </w:pPr>
+    </w:p>
+    <w:p>
+      <w:pPr>
+        <w:pStyle w:val="Standard"/>
+        <w:jc w:val="both"/>
+        <w:rPr>
+          <w:rFonts w:ascii="Ubuntu" w:hAnsi="Ubuntu"/>
+          <w:b/>
+          <w:bCs/>
+          <w:sz w:val="40"/>
+          <w:szCs w:val="40"/>
+          <w:lang w:val="es-AR"/>
+        </w:rPr>
+      </w:pPr>
+    </w:p>
+    <w:p>
+      <w:pPr>
+        <w:pStyle w:val="Standard"/>
+        <w:jc w:val="both"/>
+        <w:rPr>
+          <w:rFonts w:ascii="Ubuntu" w:hAnsi="Ubuntu"/>
+          <w:b/>
+          <w:bCs/>
+          <w:sz w:val="40"/>
+          <w:szCs w:val="40"/>
+          <w:lang w:val="es-AR"/>
+        </w:rPr>
+      </w:pPr>
+    </w:p>
+    <w:p>
+      <w:pPr>
+        <w:pStyle w:val="Standard"/>
+        <w:jc w:val="both"/>
+        <w:rPr>
+          <w:rFonts w:ascii="Ubuntu" w:hAnsi="Ubuntu"/>
+          <w:b/>
+          <w:bCs/>
+          <w:sz w:val="40"/>
+          <w:szCs w:val="40"/>
+          <w:lang w:val="es-AR"/>
+        </w:rPr>
+      </w:pPr>
+    </w:p>
+    <w:p>
+      <w:pPr>
+        <w:pStyle w:val="Standard"/>
+        <w:jc w:val="both"/>
+        <w:rPr>
+          <w:rFonts w:ascii="Ubuntu" w:hAnsi="Ubuntu"/>
+          <w:b/>
+          <w:bCs/>
+          <w:sz w:val="40"/>
+          <w:szCs w:val="40"/>
+          <w:lang w:val="es-AR"/>
+        </w:rPr>
+      </w:pPr>
+      <w:r>
+        <w:rPr>
+          <w:rFonts w:ascii="Ubuntu" w:hAnsi="Ubuntu"/>
+          <w:b/>
+          <w:bCs/>
+          <w:sz w:val="40"/>
+          <w:szCs w:val="40"/>
+          <w:lang w:val="es-AR"/>
+        </w:rPr>
+        <w:lastRenderedPageBreak/>
+        <w:t>Conclusiones</w:t>
+      </w:r>
+    </w:p>
+    <w:p>
+      <w:pPr>
+        <w:pStyle w:val="Standard"/>
+        <w:jc w:val="both"/>
+        <w:rPr>
+          <w:rFonts w:ascii="Ubuntu" w:hAnsi="Ubuntu"/>
+          <w:b/>
+          <w:bCs/>
+          <w:sz w:val="40"/>
+          <w:szCs w:val="40"/>
+          <w:lang w:val="es-AR"/>
+        </w:rPr>
+      </w:pPr>
+    </w:p>
+    <w:p>
+      <w:pPr>
+        <w:pStyle w:val="Standard"/>
+        <w:jc w:val="both"/>
+        <w:rPr>
+          <w:rFonts w:ascii="Ubuntu" w:hAnsi="Ubuntu"/>
+          <w:b/>
+          <w:bCs/>
           <w:sz w:val="32"/>
           <w:szCs w:val="32"/>
           <w:lang w:val="es-AR"/>
@@ -4713,6 +6300,173 @@
         </w:rPr>
         <w:t xml:space="preserve"> resultante aún más personalizable.</w:t>
       </w:r>
+    </w:p>
+    <w:p>
+      <w:pPr>
+        <w:pStyle w:val="Standard"/>
+        <w:jc w:val="both"/>
+        <w:rPr>
+          <w:rFonts w:ascii="Ubuntu" w:hAnsi="Ubuntu"/>
+          <w:lang w:val="es-AR"/>
+        </w:rPr>
+      </w:pPr>
+      <w:r>
+        <w:rPr>
+          <w:rFonts w:ascii="Ubuntu" w:hAnsi="Ubuntu"/>
+          <w:lang w:val="es-AR"/>
+        </w:rPr>
+        <w:t>Medir los tiempos de demora de respuesta del servidor para mejorar el tiempo estimado.</w:t>
+      </w:r>
+    </w:p>
+    <w:p>
+      <w:pPr>
+        <w:pStyle w:val="Standard"/>
+        <w:jc w:val="both"/>
+        <w:rPr>
+          <w:rFonts w:ascii="Ubuntu" w:hAnsi="Ubuntu"/>
+          <w:lang w:val="es-AR"/>
+        </w:rPr>
+      </w:pPr>
+    </w:p>
+    <w:p>
+      <w:pPr>
+        <w:pStyle w:val="Standard"/>
+        <w:jc w:val="both"/>
+        <w:rPr>
+          <w:rFonts w:ascii="Ubuntu" w:hAnsi="Ubuntu"/>
+          <w:b/>
+          <w:bCs/>
+          <w:sz w:val="40"/>
+          <w:szCs w:val="40"/>
+          <w:lang w:val="es-AR"/>
+        </w:rPr>
+      </w:pPr>
+    </w:p>
+    <w:p>
+      <w:pPr>
+        <w:pStyle w:val="Standard"/>
+        <w:jc w:val="both"/>
+        <w:rPr>
+          <w:rFonts w:ascii="Ubuntu" w:hAnsi="Ubuntu"/>
+          <w:b/>
+          <w:bCs/>
+          <w:sz w:val="40"/>
+          <w:szCs w:val="40"/>
+          <w:lang w:val="es-AR"/>
+        </w:rPr>
+      </w:pPr>
+    </w:p>
+    <w:p>
+      <w:pPr>
+        <w:pStyle w:val="Standard"/>
+        <w:jc w:val="both"/>
+        <w:rPr>
+          <w:rFonts w:ascii="Ubuntu" w:hAnsi="Ubuntu"/>
+          <w:b/>
+          <w:bCs/>
+          <w:sz w:val="40"/>
+          <w:szCs w:val="40"/>
+          <w:lang w:val="es-AR"/>
+        </w:rPr>
+      </w:pPr>
+    </w:p>
+    <w:p>
+      <w:pPr>
+        <w:pStyle w:val="Standard"/>
+        <w:jc w:val="both"/>
+        <w:rPr>
+          <w:rFonts w:ascii="Ubuntu" w:hAnsi="Ubuntu"/>
+          <w:b/>
+          <w:bCs/>
+          <w:sz w:val="40"/>
+          <w:szCs w:val="40"/>
+          <w:lang w:val="es-AR"/>
+        </w:rPr>
+      </w:pPr>
+    </w:p>
+    <w:p>
+      <w:pPr>
+        <w:pStyle w:val="Standard"/>
+        <w:jc w:val="both"/>
+        <w:rPr>
+          <w:rFonts w:ascii="Ubuntu" w:hAnsi="Ubuntu"/>
+          <w:b/>
+          <w:bCs/>
+          <w:sz w:val="40"/>
+          <w:szCs w:val="40"/>
+          <w:lang w:val="es-AR"/>
+        </w:rPr>
+      </w:pPr>
+    </w:p>
+    <w:p>
+      <w:pPr>
+        <w:pStyle w:val="Standard"/>
+        <w:jc w:val="both"/>
+        <w:rPr>
+          <w:rFonts w:ascii="Ubuntu" w:hAnsi="Ubuntu"/>
+          <w:b/>
+          <w:bCs/>
+          <w:sz w:val="40"/>
+          <w:szCs w:val="40"/>
+          <w:lang w:val="es-AR"/>
+        </w:rPr>
+      </w:pPr>
+    </w:p>
+    <w:p>
+      <w:pPr>
+        <w:pStyle w:val="Standard"/>
+        <w:jc w:val="both"/>
+        <w:rPr>
+          <w:rFonts w:ascii="Ubuntu" w:hAnsi="Ubuntu"/>
+          <w:b/>
+          <w:bCs/>
+          <w:sz w:val="40"/>
+          <w:szCs w:val="40"/>
+          <w:lang w:val="es-AR"/>
+        </w:rPr>
+      </w:pPr>
+    </w:p>
+    <w:p>
+      <w:pPr>
+        <w:pStyle w:val="Standard"/>
+        <w:jc w:val="both"/>
+        <w:rPr>
+          <w:rFonts w:ascii="Ubuntu" w:hAnsi="Ubuntu"/>
+          <w:b/>
+          <w:bCs/>
+          <w:sz w:val="40"/>
+          <w:szCs w:val="40"/>
+          <w:lang w:val="es-AR"/>
+        </w:rPr>
+      </w:pPr>
+    </w:p>
+    <w:p>
+      <w:pPr>
+        <w:pStyle w:val="Standard"/>
+        <w:jc w:val="both"/>
+        <w:rPr>
+          <w:rFonts w:ascii="Ubuntu" w:hAnsi="Ubuntu"/>
+          <w:b/>
+          <w:bCs/>
+          <w:sz w:val="40"/>
+          <w:szCs w:val="40"/>
+          <w:lang w:val="es-AR"/>
+        </w:rPr>
+      </w:pPr>
+    </w:p>
+    <w:p>
+      <w:pPr>
+        <w:pStyle w:val="Standard"/>
+        <w:jc w:val="both"/>
+        <w:rPr>
+          <w:rFonts w:ascii="Ubuntu" w:hAnsi="Ubuntu"/>
+          <w:b/>
+          <w:bCs/>
+          <w:sz w:val="40"/>
+          <w:szCs w:val="40"/>
+          <w:lang w:val="es-AR"/>
+        </w:rPr>
+      </w:pPr>
     </w:p>
     <w:p>
       <w:pPr>
@@ -5285,7 +7039,7 @@
         </w:rPr>
         <w:t xml:space="preserve">Descargue la última versión de </w:t>
       </w:r>
-      <w:hyperlink r:id="rId22" w:history="1">
+      <w:hyperlink r:id="rId29" w:history="1">
         <w:r>
           <w:rPr>
             <w:rStyle w:val="Hipervnculo"/>
@@ -5314,8 +7068,8 @@
         </w:rPr>
         <w:t xml:space="preserve">Descargue la última versión de </w:t>
       </w:r>
-      <w:hyperlink r:id="rId23" w:history="1">
-        <w:hyperlink r:id="rId24" w:history="1">
+      <w:hyperlink r:id="rId30" w:history="1">
+        <w:hyperlink r:id="rId31" w:history="1">
           <w:r>
             <w:rPr>
               <w:rStyle w:val="Hipervnculo"/>
@@ -6075,9 +7829,9 @@
       </w:pPr>
     </w:p>
     <w:sectPr>
-      <w:headerReference w:type="default" r:id="rId25"/>
-      <w:footerReference w:type="default" r:id="rId26"/>
-      <w:footerReference w:type="first" r:id="rId27"/>
+      <w:headerReference w:type="default" r:id="rId32"/>
+      <w:footerReference w:type="default" r:id="rId33"/>
+      <w:footerReference w:type="first" r:id="rId34"/>
       <w:pgSz w:w="11906" w:h="16838"/>
       <w:pgMar w:top="1440" w:right="1440" w:bottom="1440" w:left="1440" w:header="720" w:footer="720" w:gutter="0"/>
       <w:cols w:space="720"/>

</xml_diff>

<commit_message>
Cambios informe y readme
</commit_message>
<xml_diff>
--- a/informe_escrito/Informe MineriaLibre.docx
+++ b/informe_escrito/Informe MineriaLibre.docx
@@ -1910,74 +1910,45 @@
     </w:p>
     <w:p>
       <w:pPr>
-        <w:pStyle w:val="NormalWeb"/>
-        <w:numPr>
-          <w:ilvl w:val="0"/>
-          <w:numId w:val="14"/>
-        </w:numPr>
-        <w:spacing w:line="276" w:lineRule="auto"/>
+        <w:pStyle w:val="Standard"/>
         <w:jc w:val="both"/>
         <w:rPr>
           <w:rFonts w:ascii="Ubuntu" w:hAnsi="Ubuntu"/>
           <w:b/>
           <w:bCs/>
-          <w:sz w:val="28"/>
-          <w:szCs w:val="28"/>
-        </w:rPr>
-      </w:pPr>
-      <w:r>
-        <w:rPr>
-          <w:rStyle w:val="Textoennegrita"/>
-          <w:rFonts w:ascii="Ubuntu" w:hAnsi="Ubuntu"/>
-          <w:sz w:val="22"/>
-          <w:szCs w:val="22"/>
-        </w:rPr>
-        <w:t xml:space="preserve">Recomendación de </w:t>
-      </w:r>
-      <w:r>
-        <w:rPr>
-          <w:rStyle w:val="Textoennegrita"/>
-          <w:rFonts w:ascii="Ubuntu" w:hAnsi="Ubuntu"/>
-          <w:sz w:val="22"/>
-          <w:szCs w:val="22"/>
-        </w:rPr>
-        <w:t>p</w:t>
-      </w:r>
-      <w:r>
-        <w:rPr>
-          <w:rStyle w:val="Textoennegrita"/>
-          <w:rFonts w:ascii="Ubuntu" w:hAnsi="Ubuntu"/>
-          <w:sz w:val="22"/>
-          <w:szCs w:val="22"/>
-        </w:rPr>
-        <w:t>rudencia:</w:t>
-      </w:r>
-      <w:r>
-        <w:rPr>
-          <w:rFonts w:ascii="Ubuntu" w:hAnsi="Ubuntu"/>
-          <w:sz w:val="22"/>
-          <w:szCs w:val="22"/>
-        </w:rPr>
-        <w:t xml:space="preserve"> Dada la naturaleza del proyecto y las restricciones mencionadas, se recomienda que utilicen la aplicación de manera prudente y responsable, respetando las políticas y términos de servicio del sitio de MercadoLibre y cualquier otro sitio en el que intenten utilizar el algoritmo de </w:t>
-      </w:r>
-      <w:proofErr w:type="spellStart"/>
-      <w:r>
-        <w:rPr>
-          <w:rFonts w:ascii="Ubuntu" w:hAnsi="Ubuntu"/>
-          <w:sz w:val="22"/>
-          <w:szCs w:val="22"/>
-        </w:rPr>
-        <w:t>scraping</w:t>
-      </w:r>
-      <w:proofErr w:type="spellEnd"/>
-      <w:r>
-        <w:rPr>
-          <w:rFonts w:ascii="Ubuntu" w:hAnsi="Ubuntu"/>
-          <w:sz w:val="22"/>
-          <w:szCs w:val="22"/>
-        </w:rPr>
-        <w:t>.</w:t>
-      </w:r>
+          <w:sz w:val="32"/>
+          <w:szCs w:val="32"/>
+          <w:lang w:val="es-AR"/>
+        </w:rPr>
+      </w:pPr>
+    </w:p>
+    <w:p>
+      <w:pPr>
+        <w:pStyle w:val="Standard"/>
+        <w:jc w:val="both"/>
+        <w:rPr>
+          <w:rFonts w:ascii="Ubuntu" w:hAnsi="Ubuntu"/>
+          <w:b/>
+          <w:bCs/>
+          <w:sz w:val="32"/>
+          <w:szCs w:val="32"/>
+          <w:lang w:val="es-AR"/>
+        </w:rPr>
+      </w:pPr>
+    </w:p>
+    <w:p>
+      <w:pPr>
+        <w:pStyle w:val="Standard"/>
+        <w:jc w:val="both"/>
+        <w:rPr>
+          <w:rFonts w:ascii="Ubuntu" w:hAnsi="Ubuntu"/>
+          <w:b/>
+          <w:bCs/>
+          <w:sz w:val="32"/>
+          <w:szCs w:val="32"/>
+          <w:lang w:val="es-AR"/>
+        </w:rPr>
+      </w:pPr>
     </w:p>
     <w:p>
       <w:pPr>
@@ -4564,6 +4535,7 @@
         <w:t xml:space="preserve"> al estilo ‘</w:t>
       </w:r>
       <w:proofErr w:type="spellStart"/>
+      <w:proofErr w:type="gramStart"/>
       <w:r>
         <w:rPr>
           <w:rFonts w:ascii="Ubuntu" w:hAnsi="Ubuntu"/>
@@ -4572,6 +4544,7 @@
         <w:t>click</w:t>
       </w:r>
       <w:proofErr w:type="spellEnd"/>
+      <w:proofErr w:type="gramEnd"/>
       <w:r>
         <w:rPr>
           <w:rFonts w:ascii="Ubuntu" w:hAnsi="Ubuntu"/>
@@ -5651,8 +5624,17 @@
           <w:rStyle w:val="CdigoHTML"/>
           <w:rFonts w:eastAsia="Arial"/>
         </w:rPr>
-        <w:t xml:space="preserve"> requests</w:t>
-      </w:r>
+        <w:t xml:space="preserve"> </w:t>
+      </w:r>
+      <w:proofErr w:type="gramStart"/>
+      <w:r>
+        <w:rPr>
+          <w:rStyle w:val="CdigoHTML"/>
+          <w:rFonts w:eastAsia="Arial"/>
+        </w:rPr>
+        <w:t>requests</w:t>
+      </w:r>
+      <w:proofErr w:type="gramEnd"/>
     </w:p>
     <w:p>
       <w:pPr>
@@ -5907,8 +5889,17 @@
           <w:rStyle w:val="CdigoHTML"/>
           <w:rFonts w:eastAsia="Arial"/>
         </w:rPr>
-        <w:t xml:space="preserve"> pyqt5 requests</w:t>
-      </w:r>
+        <w:t xml:space="preserve"> pyqt5 </w:t>
+      </w:r>
+      <w:proofErr w:type="gramStart"/>
+      <w:r>
+        <w:rPr>
+          <w:rStyle w:val="CdigoHTML"/>
+          <w:rFonts w:eastAsia="Arial"/>
+        </w:rPr>
+        <w:t>requests</w:t>
+      </w:r>
+      <w:proofErr w:type="gramEnd"/>
     </w:p>
     <w:p>
       <w:pPr>

</xml_diff>